<commit_message>
moved montage omnibus 2
</commit_message>
<xml_diff>
--- a/++Templated Entries/LAURA ONLY ACCESS COMPLETED/DANCE/Fuller (Garelick)/Fuller Templated JJ.docx
+++ b/++Templated Entries/LAURA ONLY ACCESS COMPLETED/DANCE/Fuller (Garelick)/Fuller Templated JJ.docx
@@ -66,6 +66,7 @@
               <w:listItem w:displayText="Prof." w:value="Prof."/>
             </w:dropDownList>
           </w:sdtPr>
+          <w:sdtEndPr/>
           <w:sdtContent>
             <w:tc>
               <w:tcPr>
@@ -101,6 +102,7 @@
             </w:placeholder>
             <w:text/>
           </w:sdtPr>
+          <w:sdtEndPr/>
           <w:sdtContent>
             <w:tc>
               <w:tcPr>
@@ -125,6 +127,7 @@
             <w:showingPlcHdr/>
             <w:text/>
           </w:sdtPr>
+          <w:sdtEndPr/>
           <w:sdtContent>
             <w:tc>
               <w:tcPr>
@@ -151,6 +154,7 @@
             </w:placeholder>
             <w:text/>
           </w:sdtPr>
+          <w:sdtEndPr/>
           <w:sdtContent>
             <w:tc>
               <w:tcPr>
@@ -197,6 +201,7 @@
             </w:placeholder>
             <w:showingPlcHdr/>
           </w:sdtPr>
+          <w:sdtEndPr/>
           <w:sdtContent>
             <w:tc>
               <w:tcPr>
@@ -245,6 +250,7 @@
             </w:placeholder>
             <w:text/>
           </w:sdtPr>
+          <w:sdtEndPr/>
           <w:sdtContent>
             <w:tc>
               <w:tcPr>
@@ -318,6 +324,7 @@
             </w:placeholder>
             <w:text/>
           </w:sdtPr>
+          <w:sdtEndPr/>
           <w:sdtContent>
             <w:tc>
               <w:tcPr>
@@ -364,6 +371,7 @@
             </w:placeholder>
             <w:showingPlcHdr/>
           </w:sdtPr>
+          <w:sdtEndPr/>
           <w:sdtContent>
             <w:tc>
               <w:tcPr>
@@ -411,6 +419,7 @@
               <w:docPart w:val="12D4D23D4299844FAF825DA7EBBED06F"/>
             </w:placeholder>
           </w:sdtPr>
+          <w:sdtEndPr/>
           <w:sdtContent>
             <w:tc>
               <w:tcPr>
@@ -667,6 +676,7 @@
               <w:docPart w:val="D382DDFF5C5CB94D82F1BE6291F1D78D"/>
             </w:placeholder>
           </w:sdtPr>
+          <w:sdtEndPr/>
           <w:sdtContent>
             <w:tc>
               <w:tcPr>
@@ -1830,14 +1840,27 @@
                 <w:r>
                   <w:t xml:space="preserve">Figure </w:t>
                 </w:r>
-                <w:fldSimple w:instr=" SEQ Figure \* ARABIC ">
-                  <w:r>
-                    <w:rPr>
-                      <w:noProof/>
-                    </w:rPr>
-                    <w:t>1</w:t>
-                  </w:r>
-                </w:fldSimple>
+                <w:r>
+                  <w:fldChar w:fldCharType="begin"/>
+                </w:r>
+                <w:r>
+                  <w:instrText xml:space="preserve"> SEQ Figure \* ARABIC </w:instrText>
+                </w:r>
+                <w:r>
+                  <w:fldChar w:fldCharType="separate"/>
+                </w:r>
+                <w:r>
+                  <w:rPr>
+                    <w:noProof/>
+                  </w:rPr>
+                  <w:t>1</w:t>
+                </w:r>
+                <w:r>
+                  <w:rPr>
+                    <w:noProof/>
+                  </w:rPr>
+                  <w:fldChar w:fldCharType="end"/>
+                </w:r>
                 <w:r>
                   <w:t xml:space="preserve"> </w:t>
                 </w:r>
@@ -1884,14 +1907,27 @@
                 <w:r>
                   <w:t xml:space="preserve">Figure </w:t>
                 </w:r>
-                <w:fldSimple w:instr=" SEQ Figure \* ARABIC ">
-                  <w:r>
-                    <w:rPr>
-                      <w:noProof/>
-                    </w:rPr>
-                    <w:t>2</w:t>
-                  </w:r>
-                </w:fldSimple>
+                <w:r>
+                  <w:fldChar w:fldCharType="begin"/>
+                </w:r>
+                <w:r>
+                  <w:instrText xml:space="preserve"> SEQ Figure \* ARABIC </w:instrText>
+                </w:r>
+                <w:r>
+                  <w:fldChar w:fldCharType="separate"/>
+                </w:r>
+                <w:r>
+                  <w:rPr>
+                    <w:noProof/>
+                  </w:rPr>
+                  <w:t>2</w:t>
+                </w:r>
+                <w:r>
+                  <w:rPr>
+                    <w:noProof/>
+                  </w:rPr>
+                  <w:fldChar w:fldCharType="end"/>
+                </w:r>
                 <w:r>
                   <w:t xml:space="preserve"> </w:t>
                 </w:r>
@@ -1901,11 +1937,19 @@
                 </w:r>
                 <w:proofErr w:type="spellEnd"/>
                 <w:r>
-                  <w:t xml:space="preserve"> Fuller by Toulouse Lautrec; </w:t>
+                  <w:t xml:space="preserve"> Fuller by Toulouse La</w:t>
+                </w:r>
+                <w:r>
+                  <w:t xml:space="preserve">utrec; </w:t>
                 </w:r>
                 <w:proofErr w:type="spellStart"/>
                 <w:r>
-                  <w:t>Bicliothèque</w:t>
+                  <w:t>Bib</w:t>
+                </w:r>
+                <w:bookmarkStart w:id="0" w:name="_GoBack"/>
+                <w:bookmarkEnd w:id="0"/>
+                <w:r>
+                  <w:t>liothèque</w:t>
                 </w:r>
                 <w:proofErr w:type="spellEnd"/>
                 <w:r>
@@ -1950,14 +1994,27 @@
                 <w:r>
                   <w:t xml:space="preserve">Figure </w:t>
                 </w:r>
-                <w:fldSimple w:instr=" SEQ Figure \* ARABIC ">
-                  <w:r>
-                    <w:rPr>
-                      <w:noProof/>
-                    </w:rPr>
-                    <w:t>3</w:t>
-                  </w:r>
-                </w:fldSimple>
+                <w:r>
+                  <w:fldChar w:fldCharType="begin"/>
+                </w:r>
+                <w:r>
+                  <w:instrText xml:space="preserve"> SEQ Figure \* ARABIC </w:instrText>
+                </w:r>
+                <w:r>
+                  <w:fldChar w:fldCharType="separate"/>
+                </w:r>
+                <w:r>
+                  <w:rPr>
+                    <w:noProof/>
+                  </w:rPr>
+                  <w:t>3</w:t>
+                </w:r>
+                <w:r>
+                  <w:rPr>
+                    <w:noProof/>
+                  </w:rPr>
+                  <w:fldChar w:fldCharType="end"/>
+                </w:r>
                 <w:r>
                   <w:t xml:space="preserve"> Fire Dance, Study of </w:t>
                 </w:r>
@@ -2018,14 +2075,27 @@
                 <w:r>
                   <w:t xml:space="preserve">Figure </w:t>
                 </w:r>
-                <w:fldSimple w:instr=" SEQ Figure \* ARABIC ">
-                  <w:r>
-                    <w:rPr>
-                      <w:noProof/>
-                    </w:rPr>
-                    <w:t>4</w:t>
-                  </w:r>
-                </w:fldSimple>
+                <w:r>
+                  <w:fldChar w:fldCharType="begin"/>
+                </w:r>
+                <w:r>
+                  <w:instrText xml:space="preserve"> SEQ Figure \* ARABIC </w:instrText>
+                </w:r>
+                <w:r>
+                  <w:fldChar w:fldCharType="separate"/>
+                </w:r>
+                <w:r>
+                  <w:rPr>
+                    <w:noProof/>
+                  </w:rPr>
+                  <w:t>4</w:t>
+                </w:r>
+                <w:r>
+                  <w:rPr>
+                    <w:noProof/>
+                  </w:rPr>
+                  <w:fldChar w:fldCharType="end"/>
+                </w:r>
                 <w:r>
                   <w:t xml:space="preserve"> Poster of </w:t>
                 </w:r>
@@ -2077,8 +2147,6 @@
                     <w:szCs w:val="24"/>
                   </w:rPr>
                 </w:pPr>
-                <w:bookmarkStart w:id="0" w:name="_GoBack"/>
-                <w:bookmarkEnd w:id="0"/>
               </w:p>
               <w:p>
                 <w:pPr>
@@ -2301,6 +2369,7 @@
                 <w:id w:val="-372611715"/>
                 <w:citation/>
               </w:sdtPr>
+              <w:sdtEndPr/>
               <w:sdtContent>
                 <w:r>
                   <w:fldChar w:fldCharType="begin"/>
@@ -2334,6 +2403,7 @@
               <w:tag w:val="furtherReading"/>
               <w:id w:val="-1516217107"/>
             </w:sdtPr>
+            <w:sdtEndPr/>
             <w:sdtContent>
               <w:p>
                 <w:sdt>
@@ -2341,6 +2411,7 @@
                     <w:id w:val="-851410070"/>
                     <w:citation/>
                   </w:sdtPr>
+                  <w:sdtEndPr/>
                   <w:sdtContent>
                     <w:r>
                       <w:fldChar w:fldCharType="begin"/>
@@ -2393,6 +2464,7 @@
                     <w:id w:val="-402073240"/>
                     <w:citation/>
                   </w:sdtPr>
+                  <w:sdtEndPr/>
                   <w:sdtContent>
                     <w:r>
                       <w:rPr>
@@ -2461,6 +2533,7 @@
                     <w:id w:val="-1134020625"/>
                     <w:citation/>
                   </w:sdtPr>
+                  <w:sdtEndPr/>
                   <w:sdtContent>
                     <w:r>
                       <w:rPr>
@@ -2535,6 +2608,7 @@
                     <w:id w:val="84117496"/>
                     <w:citation/>
                   </w:sdtPr>
+                  <w:sdtEndPr/>
                   <w:sdtContent>
                     <w:r>
                       <w:rPr>
@@ -2609,6 +2683,7 @@
                     <w:id w:val="1317374644"/>
                     <w:citation/>
                   </w:sdtPr>
+                  <w:sdtEndPr/>
                   <w:sdtContent>
                     <w:r>
                       <w:rPr>
@@ -2683,6 +2758,7 @@
                     <w:id w:val="560294241"/>
                     <w:citation/>
                   </w:sdtPr>
+                  <w:sdtEndPr/>
                   <w:sdtContent>
                     <w:r>
                       <w:rPr>
@@ -2758,6 +2834,7 @@
                     <w:id w:val="1981725642"/>
                     <w:citation/>
                   </w:sdtPr>
+                  <w:sdtEndPr/>
                   <w:sdtContent>
                     <w:r>
                       <w:rPr>
@@ -2832,6 +2909,7 @@
                     <w:id w:val="1106774139"/>
                     <w:citation/>
                   </w:sdtPr>
+                  <w:sdtEndPr/>
                   <w:sdtContent>
                     <w:r>
                       <w:rPr>
@@ -5667,7 +5745,7 @@
   <a:extraClrSchemeLst/>
   <a:extLst>
     <a:ext uri="{05A4C25C-085E-4340-85A3-A5531E510DB2}">
-      <thm15:themeFamily xmlns:thm15="http://schemas.microsoft.com/office/thememl/2012/main" xmlns="" name="Office Theme" id="{62F939B6-93AF-4DB8-9C6B-D6C7DFDC589F}" vid="{4A3C46E8-61CC-4603-A589-7422A47A8E4A}"/>
+      <thm15:themeFamily xmlns="" xmlns:thm15="http://schemas.microsoft.com/office/thememl/2012/main" name="Office Theme" id="{62F939B6-93AF-4DB8-9C6B-D6C7DFDC589F}" vid="{4A3C46E8-61CC-4603-A589-7422A47A8E4A}"/>
     </a:ext>
   </a:extLst>
 </a:theme>
@@ -5886,7 +5964,7 @@
 </file>
 
 <file path=customXml/itemProps1.xml><?xml version="1.0" encoding="utf-8"?>
-<ds:datastoreItem xmlns:ds="http://schemas.openxmlformats.org/officeDocument/2006/customXml" ds:itemID="{5CD1EBD3-0214-C449-BE5E-707452F43E75}">
+<ds:datastoreItem xmlns:ds="http://schemas.openxmlformats.org/officeDocument/2006/customXml" ds:itemID="{47649EA7-085D-7A4D-B6CC-823FC472BE48}">
   <ds:schemaRefs>
     <ds:schemaRef ds:uri="http://schemas.openxmlformats.org/officeDocument/2006/bibliography"/>
   </ds:schemaRefs>

</xml_diff>